<commit_message>
Storyboard gemaakt en Datadictionary geupdate
</commit_message>
<xml_diff>
--- a/Documentatie/Kerntaak 1/Technisch ontwerp/Datadictionary.docx
+++ b/Documentatie/Kerntaak 1/Technisch ontwerp/Datadictionary.docx
@@ -12,7 +12,7 @@
         <w:rPr>
           <w:b/>
         </w:rPr>
-        <w:t>Gebruikers (incl. Beheerders</w:t>
+        <w:t>Gebruikers</w:t>
       </w:r>
     </w:p>
     <w:tbl>
@@ -138,21 +138,7 @@
                 <w:b/>
                 <w:u w:val="single"/>
               </w:rPr>
-              <w:t>gebruiker</w:t>
-            </w:r>
-            <w:r>
-              <w:rPr>
-                <w:b/>
-                <w:u w:val="single"/>
-              </w:rPr>
-              <w:t>s</w:t>
-            </w:r>
-            <w:r>
-              <w:rPr>
-                <w:b/>
-                <w:u w:val="single"/>
-              </w:rPr>
-              <w:t>Id</w:t>
+              <w:t>gebruikersId</w:t>
             </w:r>
             <w:proofErr w:type="spellEnd"/>
           </w:p>
@@ -162,13 +148,8 @@
             <w:tcW w:w="1812" w:type="dxa"/>
           </w:tcPr>
           <w:p>
-            <w:pPr>
-              <w:tabs>
-                <w:tab w:val="left" w:pos="975"/>
-              </w:tabs>
-            </w:pPr>
-            <w:r>
-              <w:t>Geheel getal</w:t>
+            <w:r>
+              <w:t>Integer</w:t>
             </w:r>
           </w:p>
         </w:tc>
@@ -230,7 +211,7 @@
           </w:tcPr>
           <w:p>
             <w:r>
-              <w:t>Geheel getal</w:t>
+              <w:t>Integer</w:t>
             </w:r>
           </w:p>
         </w:tc>
@@ -240,7 +221,7 @@
           </w:tcPr>
           <w:p>
             <w:r>
-              <w:t>1-2</w:t>
+              <w:t>0-2</w:t>
             </w:r>
           </w:p>
         </w:tc>
@@ -284,8 +265,13 @@
             <w:tcW w:w="1812" w:type="dxa"/>
           </w:tcPr>
           <w:p>
-            <w:r>
-              <w:t>Tekst</w:t>
+            <w:proofErr w:type="spellStart"/>
+            <w:r>
+              <w:t>Varchar</w:t>
+            </w:r>
+            <w:proofErr w:type="spellEnd"/>
+            <w:r>
+              <w:t xml:space="preserve"> (225)</w:t>
             </w:r>
           </w:p>
         </w:tc>
@@ -299,8 +285,24 @@
                 <w:b/>
               </w:rPr>
             </w:pPr>
-            <w:r>
-              <w:t>aA-zZ-0-9-</w:t>
+            <w:proofErr w:type="spellStart"/>
+            <w:r>
+              <w:t>Aaa</w:t>
+            </w:r>
+            <w:proofErr w:type="spellEnd"/>
+            <w:r>
+              <w:t xml:space="preserve"> … </w:t>
+            </w:r>
+            <w:proofErr w:type="spellStart"/>
+            <w:r>
+              <w:t>Zzz</w:t>
+            </w:r>
+            <w:proofErr w:type="spellEnd"/>
+            <w:r>
+              <w:t xml:space="preserve"> </w:t>
+            </w:r>
+            <w:r>
+              <w:t>0-9-</w:t>
             </w:r>
             <w:r>
               <w:t>_-</w:t>
@@ -347,8 +349,13 @@
             <w:tcW w:w="1812" w:type="dxa"/>
           </w:tcPr>
           <w:p>
-            <w:r>
-              <w:t>Tekst</w:t>
+            <w:proofErr w:type="spellStart"/>
+            <w:r>
+              <w:t>Varchar</w:t>
+            </w:r>
+            <w:proofErr w:type="spellEnd"/>
+            <w:r>
+              <w:t xml:space="preserve"> (225)</w:t>
             </w:r>
           </w:p>
         </w:tc>
@@ -357,8 +364,24 @@
             <w:tcW w:w="1813" w:type="dxa"/>
           </w:tcPr>
           <w:p>
-            <w:r>
-              <w:t>aA-zZ-0-9</w:t>
+            <w:proofErr w:type="spellStart"/>
+            <w:r>
+              <w:t>Aaa</w:t>
+            </w:r>
+            <w:proofErr w:type="spellEnd"/>
+            <w:r>
+              <w:t xml:space="preserve"> … </w:t>
+            </w:r>
+            <w:proofErr w:type="spellStart"/>
+            <w:r>
+              <w:t>Zzz</w:t>
+            </w:r>
+            <w:proofErr w:type="spellEnd"/>
+            <w:r>
+              <w:t xml:space="preserve"> </w:t>
+            </w:r>
+            <w:r>
+              <w:t>0-9</w:t>
             </w:r>
           </w:p>
         </w:tc>
@@ -399,8 +422,13 @@
             <w:tcW w:w="1812" w:type="dxa"/>
           </w:tcPr>
           <w:p>
-            <w:r>
-              <w:t>Tekst</w:t>
+            <w:proofErr w:type="spellStart"/>
+            <w:r>
+              <w:t>Varchar</w:t>
+            </w:r>
+            <w:proofErr w:type="spellEnd"/>
+            <w:r>
+              <w:t xml:space="preserve"> (225)</w:t>
             </w:r>
           </w:p>
         </w:tc>
@@ -414,8 +442,24 @@
                 <w:b/>
               </w:rPr>
             </w:pPr>
-            <w:r>
-              <w:t>aA-zZ-0-9-!@</w:t>
+            <w:proofErr w:type="spellStart"/>
+            <w:r>
+              <w:t>Aaa</w:t>
+            </w:r>
+            <w:proofErr w:type="spellEnd"/>
+            <w:r>
+              <w:t xml:space="preserve"> … </w:t>
+            </w:r>
+            <w:proofErr w:type="spellStart"/>
+            <w:r>
+              <w:t>Zzz</w:t>
+            </w:r>
+            <w:proofErr w:type="spellEnd"/>
+            <w:r>
+              <w:t xml:space="preserve"> </w:t>
+            </w:r>
+            <w:r>
+              <w:t>0-9-!@</w:t>
             </w:r>
             <w:proofErr w:type="gramStart"/>
             <w:r>
@@ -476,8 +520,26 @@
             <w:tcW w:w="1813" w:type="dxa"/>
           </w:tcPr>
           <w:p>
-            <w:r>
-              <w:t>aA-zZ-0-9</w:t>
+            <w:proofErr w:type="spellStart"/>
+            <w:r>
+              <w:t>Aaa</w:t>
+            </w:r>
+            <w:proofErr w:type="spellEnd"/>
+            <w:r>
+              <w:t xml:space="preserve"> … </w:t>
+            </w:r>
+            <w:proofErr w:type="spellStart"/>
+            <w:r>
+              <w:t>Zzz</w:t>
+            </w:r>
+            <w:proofErr w:type="spellEnd"/>
+            <w:r>
+              <w:t xml:space="preserve"> </w:t>
+            </w:r>
+            <w:bookmarkStart w:id="0" w:name="_GoBack"/>
+            <w:bookmarkEnd w:id="0"/>
+            <w:r>
+              <w:t>0-9</w:t>
             </w:r>
           </w:p>
         </w:tc>
@@ -521,7 +583,7 @@
           </w:tcPr>
           <w:p>
             <w:r>
-              <w:t>Geheel getal</w:t>
+              <w:t>Integer</w:t>
             </w:r>
           </w:p>
         </w:tc>
@@ -654,7 +716,7 @@
           </w:tcPr>
           <w:p>
             <w:r>
-              <w:t>Geheel getal</w:t>
+              <w:t>Integer</w:t>
             </w:r>
           </w:p>
         </w:tc>
@@ -716,7 +778,7 @@
           </w:tcPr>
           <w:p>
             <w:r>
-              <w:t>Geheel getal</w:t>
+              <w:t>Integer</w:t>
             </w:r>
           </w:p>
         </w:tc>
@@ -821,27 +883,22 @@
             <w:tcW w:w="2829" w:type="dxa"/>
           </w:tcPr>
           <w:p>
+            <w:r>
+              <w:t>Integer</w:t>
+            </w:r>
+          </w:p>
+        </w:tc>
+        <w:tc>
+          <w:tcPr>
+            <w:tcW w:w="2829" w:type="dxa"/>
+          </w:tcPr>
+          <w:p>
             <w:pPr>
               <w:rPr>
                 <w:b/>
               </w:rPr>
             </w:pPr>
             <w:r>
-              <w:t>Geheel getal</w:t>
-            </w:r>
-          </w:p>
-        </w:tc>
-        <w:tc>
-          <w:tcPr>
-            <w:tcW w:w="2829" w:type="dxa"/>
-          </w:tcPr>
-          <w:p>
-            <w:pPr>
-              <w:rPr>
-                <w:b/>
-              </w:rPr>
-            </w:pPr>
-            <w:r>
               <w:t>0-9</w:t>
             </w:r>
           </w:p>
@@ -893,13 +950,8 @@
             <w:tcW w:w="2829" w:type="dxa"/>
           </w:tcPr>
           <w:p>
-            <w:pPr>
-              <w:rPr>
-                <w:b/>
-              </w:rPr>
-            </w:pPr>
-            <w:r>
-              <w:t>Geheel getal</w:t>
+            <w:r>
+              <w:t>Integer</w:t>
             </w:r>
           </w:p>
         </w:tc>
@@ -1023,27 +1075,22 @@
             <w:tcW w:w="2829" w:type="dxa"/>
           </w:tcPr>
           <w:p>
+            <w:r>
+              <w:t>Integer</w:t>
+            </w:r>
+          </w:p>
+        </w:tc>
+        <w:tc>
+          <w:tcPr>
+            <w:tcW w:w="2829" w:type="dxa"/>
+          </w:tcPr>
+          <w:p>
             <w:pPr>
               <w:rPr>
                 <w:b/>
               </w:rPr>
             </w:pPr>
             <w:r>
-              <w:t>Geheel getal</w:t>
-            </w:r>
-          </w:p>
-        </w:tc>
-        <w:tc>
-          <w:tcPr>
-            <w:tcW w:w="2829" w:type="dxa"/>
-          </w:tcPr>
-          <w:p>
-            <w:pPr>
-              <w:rPr>
-                <w:b/>
-              </w:rPr>
-            </w:pPr>
-            <w:r>
               <w:t>0-9</w:t>
             </w:r>
           </w:p>
@@ -1095,13 +1142,8 @@
             <w:tcW w:w="2829" w:type="dxa"/>
           </w:tcPr>
           <w:p>
-            <w:pPr>
-              <w:rPr>
-                <w:b/>
-              </w:rPr>
-            </w:pPr>
-            <w:r>
-              <w:t>Geheel getal</w:t>
+            <w:r>
+              <w:t>Integer</w:t>
             </w:r>
           </w:p>
         </w:tc>
@@ -1211,27 +1253,22 @@
             <w:tcW w:w="2829" w:type="dxa"/>
           </w:tcPr>
           <w:p>
+            <w:r>
+              <w:t>Integer</w:t>
+            </w:r>
+          </w:p>
+        </w:tc>
+        <w:tc>
+          <w:tcPr>
+            <w:tcW w:w="2829" w:type="dxa"/>
+          </w:tcPr>
+          <w:p>
             <w:pPr>
               <w:rPr>
                 <w:b/>
               </w:rPr>
             </w:pPr>
             <w:r>
-              <w:t>Geheel getal</w:t>
-            </w:r>
-          </w:p>
-        </w:tc>
-        <w:tc>
-          <w:tcPr>
-            <w:tcW w:w="2829" w:type="dxa"/>
-          </w:tcPr>
-          <w:p>
-            <w:pPr>
-              <w:rPr>
-                <w:b/>
-              </w:rPr>
-            </w:pPr>
-            <w:r>
               <w:t>0-9</w:t>
             </w:r>
           </w:p>
@@ -1283,13 +1320,8 @@
             <w:tcW w:w="2829" w:type="dxa"/>
           </w:tcPr>
           <w:p>
-            <w:pPr>
-              <w:rPr>
-                <w:b/>
-              </w:rPr>
-            </w:pPr>
-            <w:r>
-              <w:t>Geheel getal</w:t>
+            <w:r>
+              <w:t>Integer</w:t>
             </w:r>
           </w:p>
         </w:tc>
@@ -1339,8 +1371,6 @@
           <w:b/>
         </w:rPr>
       </w:pPr>
-      <w:bookmarkStart w:id="0" w:name="_GoBack"/>
-      <w:bookmarkEnd w:id="0"/>
     </w:p>
     <w:sectPr>
       <w:headerReference w:type="default" r:id="rId8"/>
@@ -1534,7 +1564,7 @@
             <w:b/>
             <w:noProof/>
           </w:rPr>
-          <w:t>3</w:t>
+          <w:t>2</w:t>
         </w:r>
         <w:r>
           <w:rPr>
@@ -2761,7 +2791,7 @@
   <a:extraClrSchemeLst/>
   <a:extLst>
     <a:ext uri="{05A4C25C-085E-4340-85A3-A5531E510DB2}">
-      <thm15:themeFamily xmlns="" xmlns:thm15="http://schemas.microsoft.com/office/thememl/2012/main" name="Office Theme" id="{62F939B6-93AF-4DB8-9C6B-D6C7DFDC589F}" vid="{4A3C46E8-61CC-4603-A589-7422A47A8E4A}"/>
+      <thm15:themeFamily xmlns:thm15="http://schemas.microsoft.com/office/thememl/2012/main" xmlns="" name="Office Theme" id="{62F939B6-93AF-4DB8-9C6B-D6C7DFDC589F}" vid="{4A3C46E8-61CC-4603-A589-7422A47A8E4A}"/>
     </a:ext>
   </a:extLst>
 </a:theme>
@@ -2772,7 +2802,7 @@
 </file>
 
 <file path=customXml/itemProps1.xml><?xml version="1.0" encoding="utf-8"?>
-<ds:datastoreItem xmlns:ds="http://schemas.openxmlformats.org/officeDocument/2006/customXml" ds:itemID="{A9922CB3-BF23-4165-A9F5-ADDC4B341B4A}">
+<ds:datastoreItem xmlns:ds="http://schemas.openxmlformats.org/officeDocument/2006/customXml" ds:itemID="{84221E94-26E6-4F29-A1D6-E81209899E4D}">
   <ds:schemaRefs>
     <ds:schemaRef ds:uri="http://schemas.openxmlformats.org/officeDocument/2006/bibliography"/>
   </ds:schemaRefs>

</xml_diff>